<commit_message>
Diary Update for CSC
Updated learning log, planning, removed tasks to-do
</commit_message>
<xml_diff>
--- a/Diary/Learning Log.docx
+++ b/Diary/Learning Log.docx
@@ -66,6 +66,8 @@
           <w:strike/>
         </w:rPr>
       </w:pPr>
+      <w:bookmarkStart w:id="0" w:name="_GoBack"/>
+      <w:bookmarkEnd w:id="0"/>
       <w:r>
         <w:rPr>
           <w:strike/>
@@ -294,38 +296,6 @@
           <w:ilvl w:val="0"/>
           <w:numId w:val="1"/>
         </w:numPr>
-        <w:rPr>
-          <w:strike/>
-        </w:rPr>
-      </w:pPr>
-      <w:r>
-        <w:rPr>
-          <w:strike/>
-        </w:rPr>
-        <w:t xml:space="preserve">Learn how to use </w:t>
-      </w:r>
-      <w:proofErr w:type="spellStart"/>
-      <w:r>
-        <w:rPr>
-          <w:strike/>
-        </w:rPr>
-        <w:t>iFrames</w:t>
-      </w:r>
-      <w:proofErr w:type="spellEnd"/>
-      <w:r>
-        <w:rPr>
-          <w:strike/>
-        </w:rPr>
-        <w:t xml:space="preserve"> (html) for livestreaming</w:t>
-      </w:r>
-    </w:p>
-    <w:p>
-      <w:pPr>
-        <w:pStyle w:val="ListParagraph"/>
-        <w:numPr>
-          <w:ilvl w:val="0"/>
-          <w:numId w:val="1"/>
-        </w:numPr>
       </w:pPr>
       <w:r>
         <w:t xml:space="preserve">Learn trigonometry </w:t>
@@ -377,27 +347,53 @@
           <w:ilvl w:val="0"/>
           <w:numId w:val="1"/>
         </w:numPr>
-      </w:pPr>
-      <w:r>
+        <w:rPr>
+          <w:strike/>
+        </w:rPr>
+      </w:pPr>
+      <w:r>
+        <w:rPr>
+          <w:strike/>
+        </w:rPr>
         <w:t>Learn</w:t>
       </w:r>
       <w:r>
+        <w:rPr>
+          <w:strike/>
+        </w:rPr>
         <w:t xml:space="preserve"> Apple iPhone programming </w:t>
       </w:r>
-    </w:p>
-    <w:p>
-      <w:pPr>
-        <w:pStyle w:val="ListParagraph"/>
-        <w:numPr>
-          <w:ilvl w:val="0"/>
-          <w:numId w:val="1"/>
-        </w:numPr>
-      </w:pPr>
-      <w:r>
+      <w:r>
+        <w:rPr>
+          <w:strike/>
+        </w:rPr>
+        <w:t>(Swift)</w:t>
+      </w:r>
+    </w:p>
+    <w:p>
+      <w:pPr>
+        <w:pStyle w:val="ListParagraph"/>
+        <w:numPr>
+          <w:ilvl w:val="0"/>
+          <w:numId w:val="1"/>
+        </w:numPr>
+        <w:rPr>
+          <w:strike/>
+        </w:rPr>
+      </w:pPr>
+      <w:r>
+        <w:rPr>
+          <w:strike/>
+        </w:rPr>
         <w:t>Learn how to use any other software needed for iPhone project</w:t>
       </w:r>
-      <w:bookmarkStart w:id="0" w:name="_GoBack"/>
-      <w:bookmarkEnd w:id="0"/>
+    </w:p>
+    <w:p>
+      <w:pPr>
+        <w:rPr>
+          <w:strike/>
+        </w:rPr>
+      </w:pPr>
     </w:p>
     <w:p>
       <w:pPr>
@@ -444,7 +440,7 @@
         <w:rFonts w:ascii="Symbol" w:hAnsi="Symbol" w:hint="default"/>
       </w:rPr>
     </w:lvl>
-    <w:lvl w:ilvl="1" w:tplc="08090003" w:tentative="1">
+    <w:lvl w:ilvl="1" w:tplc="08090003">
       <w:start w:val="1"/>
       <w:numFmt w:val="bullet"/>
       <w:lvlText w:val="o"/>

</xml_diff>